<commit_message>
Architecture and steps to start project
</commit_message>
<xml_diff>
--- a/How to Run Project.docx
+++ b/How to Run Project.docx
@@ -4,6 +4,15 @@
   <w:body>
     <w:p>
       <w:pPr>
+        <w:contextualSpacing/>
+        <w:rPr>
+          <w:sz w:val="24"/>
+          <w:szCs w:val="24"/>
+        </w:rPr>
+      </w:pPr>
+    </w:p>
+    <w:p>
+      <w:pPr>
         <w:pStyle w:val="ListParagraph"/>
         <w:numPr>
           <w:ilvl w:val="0"/>
@@ -19,45 +28,34 @@
           <w:sz w:val="24"/>
           <w:szCs w:val="24"/>
         </w:rPr>
-        <w:t>Open Git bash at path</w:t>
-      </w:r>
-      <w:r>
-        <w:rPr>
-          <w:sz w:val="24"/>
-          <w:szCs w:val="24"/>
-        </w:rPr>
-        <w:t xml:space="preserve"> : …\Lab1-Freelancer\freelancer</w:t>
-      </w:r>
-    </w:p>
-    <w:p>
-      <w:pPr>
-        <w:pStyle w:val="ListParagraph"/>
-        <w:rPr>
-          <w:sz w:val="24"/>
-          <w:szCs w:val="24"/>
-        </w:rPr>
-      </w:pPr>
-    </w:p>
-    <w:p>
-      <w:pPr>
-        <w:pStyle w:val="ListParagraph"/>
-        <w:rPr>
-          <w:sz w:val="24"/>
-          <w:szCs w:val="24"/>
-        </w:rPr>
-      </w:pPr>
-      <w:bookmarkStart w:id="0" w:name="_GoBack"/>
-      <w:bookmarkEnd w:id="0"/>
+        <w:t>Unzip Lab2-Kagdi.zip</w:t>
+      </w:r>
+    </w:p>
+    <w:p>
+      <w:pPr>
+        <w:pStyle w:val="ListParagraph"/>
+        <w:rPr>
+          <w:sz w:val="24"/>
+          <w:szCs w:val="24"/>
+        </w:rPr>
+      </w:pPr>
+    </w:p>
+    <w:p>
+      <w:pPr>
+        <w:pStyle w:val="ListParagraph"/>
+        <w:rPr>
+          <w:sz w:val="24"/>
+          <w:szCs w:val="24"/>
+        </w:rPr>
+      </w:pPr>
       <w:r>
         <w:rPr>
           <w:noProof/>
-          <w:sz w:val="24"/>
-          <w:szCs w:val="24"/>
         </w:rPr>
         <w:drawing>
-          <wp:inline distT="0" distB="0" distL="0" distR="0" wp14:anchorId="3180E9EA" wp14:editId="7CA9F4C5">
-            <wp:extent cx="5943600" cy="3341370"/>
-            <wp:effectExtent l="0" t="0" r="0" b="0"/>
+          <wp:inline distT="0" distB="0" distL="0" distR="0" wp14:anchorId="4CC92D17" wp14:editId="408B0240">
+            <wp:extent cx="5943600" cy="2486025"/>
+            <wp:effectExtent l="0" t="0" r="0" b="9525"/>
             <wp:docPr id="1" name="Picture 1"/>
             <wp:cNvGraphicFramePr>
               <a:graphicFrameLocks xmlns:a="http://schemas.openxmlformats.org/drawingml/2006/main" noChangeAspect="1"/>
@@ -78,7 +76,7 @@
                   <pic:spPr>
                     <a:xfrm>
                       <a:off x="0" y="0"/>
-                      <a:ext cx="5943600" cy="3341370"/>
+                      <a:ext cx="5943600" cy="2486025"/>
                     </a:xfrm>
                     <a:prstGeom prst="rect">
                       <a:avLst/>
@@ -103,6 +101,15 @@
     <w:p>
       <w:pPr>
         <w:pStyle w:val="ListParagraph"/>
+        <w:rPr>
+          <w:sz w:val="24"/>
+          <w:szCs w:val="24"/>
+        </w:rPr>
+      </w:pPr>
+    </w:p>
+    <w:p>
+      <w:pPr>
+        <w:pStyle w:val="ListParagraph"/>
         <w:numPr>
           <w:ilvl w:val="0"/>
           <w:numId w:val="1"/>
@@ -117,23 +124,7 @@
           <w:sz w:val="24"/>
           <w:szCs w:val="24"/>
         </w:rPr>
-        <w:t xml:space="preserve">Install all dependencies as mentioned in </w:t>
-      </w:r>
-      <w:proofErr w:type="spellStart"/>
-      <w:r>
-        <w:rPr>
-          <w:sz w:val="24"/>
-          <w:szCs w:val="24"/>
-        </w:rPr>
-        <w:t>package.json</w:t>
-      </w:r>
-      <w:proofErr w:type="spellEnd"/>
-      <w:r>
-        <w:rPr>
-          <w:sz w:val="24"/>
-          <w:szCs w:val="24"/>
-        </w:rPr>
-        <w:t xml:space="preserve"> </w:t>
+        <w:t>Kafka Installation:</w:t>
       </w:r>
     </w:p>
     <w:p>
@@ -148,22 +139,404 @@
           <w:szCs w:val="24"/>
         </w:rPr>
       </w:pPr>
+      <w:hyperlink r:id="rId6" w:tooltip="Kafka downloads" w:history="1">
+        <w:r>
+          <w:rPr>
+            <w:rStyle w:val="Hyperlink"/>
+            <w:rFonts w:ascii="Arial" w:hAnsi="Arial" w:cs="Arial"/>
+            <w:color w:val="0B6D88"/>
+            <w:sz w:val="23"/>
+            <w:szCs w:val="23"/>
+          </w:rPr>
+          <w:t>Download</w:t>
+        </w:r>
+      </w:hyperlink>
+      <w:r>
+        <w:rPr>
+          <w:rFonts w:ascii="Arial" w:hAnsi="Arial" w:cs="Arial"/>
+          <w:color w:val="000000"/>
+          <w:sz w:val="23"/>
+          <w:szCs w:val="23"/>
+        </w:rPr>
+        <w:t xml:space="preserve"> the </w:t>
+      </w:r>
       <w:proofErr w:type="spellStart"/>
       <w:r>
         <w:rPr>
-          <w:sz w:val="24"/>
-          <w:szCs w:val="24"/>
-        </w:rPr>
-        <w:t>npm</w:t>
+          <w:rFonts w:ascii="Arial" w:hAnsi="Arial" w:cs="Arial"/>
+          <w:color w:val="000000"/>
+          <w:sz w:val="23"/>
+          <w:szCs w:val="23"/>
+        </w:rPr>
+        <w:t>kafka</w:t>
       </w:r>
       <w:proofErr w:type="spellEnd"/>
       <w:r>
         <w:rPr>
-          <w:sz w:val="24"/>
-          <w:szCs w:val="24"/>
-        </w:rPr>
-        <w:t xml:space="preserve"> install</w:t>
-      </w:r>
+          <w:rFonts w:ascii="Arial" w:hAnsi="Arial" w:cs="Arial"/>
+          <w:color w:val="000000"/>
+          <w:sz w:val="23"/>
+          <w:szCs w:val="23"/>
+        </w:rPr>
+        <w:t xml:space="preserve"> latest release </w:t>
+      </w:r>
+      <w:r>
+        <w:rPr>
+          <w:rFonts w:ascii="Arial" w:hAnsi="Arial" w:cs="Arial"/>
+          <w:color w:val="000000"/>
+          <w:sz w:val="23"/>
+          <w:szCs w:val="23"/>
+        </w:rPr>
+        <w:t>and un-</w:t>
+      </w:r>
+      <w:r>
+        <w:rPr>
+          <w:rFonts w:ascii="Arial" w:hAnsi="Arial" w:cs="Arial"/>
+          <w:color w:val="000000"/>
+          <w:sz w:val="23"/>
+          <w:szCs w:val="23"/>
+        </w:rPr>
+        <w:t xml:space="preserve">zip </w:t>
+      </w:r>
+      <w:r>
+        <w:rPr>
+          <w:rFonts w:ascii="Arial" w:hAnsi="Arial" w:cs="Arial"/>
+          <w:color w:val="000000"/>
+          <w:sz w:val="23"/>
+          <w:szCs w:val="23"/>
+        </w:rPr>
+        <w:t>it.</w:t>
+      </w:r>
+    </w:p>
+    <w:p>
+      <w:pPr>
+        <w:pStyle w:val="ListParagraph"/>
+        <w:numPr>
+          <w:ilvl w:val="1"/>
+          <w:numId w:val="1"/>
+        </w:numPr>
+        <w:rPr>
+          <w:rStyle w:val="HTMLCode"/>
+          <w:rFonts w:asciiTheme="minorHAnsi" w:eastAsiaTheme="minorHAnsi" w:hAnsiTheme="minorHAnsi" w:cstheme="minorBidi"/>
+          <w:sz w:val="24"/>
+          <w:szCs w:val="24"/>
+        </w:rPr>
+      </w:pPr>
+      <w:r>
+        <w:rPr>
+          <w:sz w:val="24"/>
+          <w:szCs w:val="24"/>
+        </w:rPr>
+        <w:t xml:space="preserve">Go to </w:t>
+      </w:r>
+      <w:proofErr w:type="spellStart"/>
+      <w:r>
+        <w:rPr>
+          <w:sz w:val="24"/>
+          <w:szCs w:val="24"/>
+        </w:rPr>
+        <w:t>kafka</w:t>
+      </w:r>
+      <w:proofErr w:type="spellEnd"/>
+      <w:r>
+        <w:rPr>
+          <w:sz w:val="24"/>
+          <w:szCs w:val="24"/>
+        </w:rPr>
+        <w:t xml:space="preserve"> directory: </w:t>
+      </w:r>
+      <w:r>
+        <w:rPr>
+          <w:sz w:val="24"/>
+          <w:szCs w:val="24"/>
+        </w:rPr>
+        <w:t>cd</w:t>
+      </w:r>
+      <w:r>
+        <w:rPr>
+          <w:sz w:val="24"/>
+          <w:szCs w:val="24"/>
+        </w:rPr>
+        <w:t xml:space="preserve"> </w:t>
+      </w:r>
+      <w:r>
+        <w:rPr>
+          <w:sz w:val="24"/>
+          <w:szCs w:val="24"/>
+        </w:rPr>
+        <w:t>kafka_2.11-1.1.0</w:t>
+      </w:r>
+    </w:p>
+    <w:p>
+      <w:pPr>
+        <w:pStyle w:val="ListParagraph"/>
+        <w:numPr>
+          <w:ilvl w:val="1"/>
+          <w:numId w:val="1"/>
+        </w:numPr>
+        <w:rPr>
+          <w:rStyle w:val="HTMLCode"/>
+          <w:rFonts w:asciiTheme="minorHAnsi" w:eastAsiaTheme="minorHAnsi" w:hAnsiTheme="minorHAnsi" w:cstheme="minorBidi"/>
+          <w:sz w:val="24"/>
+          <w:szCs w:val="24"/>
+        </w:rPr>
+      </w:pPr>
+      <w:r>
+        <w:rPr>
+          <w:b/>
+          <w:sz w:val="24"/>
+          <w:szCs w:val="24"/>
+        </w:rPr>
+        <w:t>Start Zookeeper</w:t>
+      </w:r>
+      <w:r>
+        <w:rPr>
+          <w:sz w:val="24"/>
+          <w:szCs w:val="24"/>
+        </w:rPr>
+        <w:t xml:space="preserve">: </w:t>
+      </w:r>
+      <w:r>
+        <w:rPr>
+          <w:sz w:val="24"/>
+          <w:szCs w:val="24"/>
+        </w:rPr>
+        <w:t xml:space="preserve">bin/zookeeper-server-start.sh config/ </w:t>
+      </w:r>
+      <w:proofErr w:type="spellStart"/>
+      <w:r>
+        <w:rPr>
+          <w:sz w:val="24"/>
+          <w:szCs w:val="24"/>
+        </w:rPr>
+        <w:t>zookeeper.properties</w:t>
+      </w:r>
+      <w:proofErr w:type="spellEnd"/>
+    </w:p>
+    <w:p>
+      <w:pPr>
+        <w:pStyle w:val="ListParagraph"/>
+        <w:numPr>
+          <w:ilvl w:val="1"/>
+          <w:numId w:val="1"/>
+        </w:numPr>
+        <w:rPr>
+          <w:sz w:val="24"/>
+          <w:szCs w:val="24"/>
+        </w:rPr>
+      </w:pPr>
+      <w:r>
+        <w:rPr>
+          <w:b/>
+          <w:sz w:val="24"/>
+          <w:szCs w:val="24"/>
+        </w:rPr>
+        <w:t>Start Kafka :</w:t>
+      </w:r>
+      <w:r>
+        <w:rPr>
+          <w:sz w:val="24"/>
+          <w:szCs w:val="24"/>
+        </w:rPr>
+        <w:t xml:space="preserve"> </w:t>
+      </w:r>
+      <w:r>
+        <w:rPr>
+          <w:sz w:val="24"/>
+          <w:szCs w:val="24"/>
+        </w:rPr>
+        <w:t xml:space="preserve"> bin/kafka-server-start.sh config/</w:t>
+      </w:r>
+      <w:proofErr w:type="spellStart"/>
+      <w:r>
+        <w:rPr>
+          <w:sz w:val="24"/>
+          <w:szCs w:val="24"/>
+        </w:rPr>
+        <w:t>server.properties</w:t>
+      </w:r>
+      <w:proofErr w:type="spellEnd"/>
+    </w:p>
+    <w:p>
+      <w:pPr>
+        <w:pStyle w:val="ListParagraph"/>
+        <w:numPr>
+          <w:ilvl w:val="1"/>
+          <w:numId w:val="1"/>
+        </w:numPr>
+        <w:rPr>
+          <w:sz w:val="24"/>
+          <w:szCs w:val="24"/>
+        </w:rPr>
+      </w:pPr>
+      <w:r>
+        <w:rPr>
+          <w:b/>
+          <w:sz w:val="24"/>
+          <w:szCs w:val="24"/>
+        </w:rPr>
+        <w:t xml:space="preserve">Create Topics : </w:t>
+      </w:r>
+      <w:r>
+        <w:rPr>
+          <w:sz w:val="24"/>
+          <w:szCs w:val="24"/>
+        </w:rPr>
+        <w:t>Lab2-Kagdi/</w:t>
+      </w:r>
+      <w:proofErr w:type="spellStart"/>
+      <w:r>
+        <w:rPr>
+          <w:sz w:val="24"/>
+          <w:szCs w:val="24"/>
+        </w:rPr>
+        <w:t>kafka_topics</w:t>
+      </w:r>
+      <w:proofErr w:type="spellEnd"/>
+    </w:p>
+    <w:p>
+      <w:pPr>
+        <w:pStyle w:val="ListParagraph"/>
+        <w:rPr>
+          <w:sz w:val="24"/>
+          <w:szCs w:val="24"/>
+        </w:rPr>
+      </w:pPr>
+    </w:p>
+    <w:p>
+      <w:pPr>
+        <w:pStyle w:val="ListParagraph"/>
+        <w:rPr>
+          <w:sz w:val="24"/>
+          <w:szCs w:val="24"/>
+        </w:rPr>
+      </w:pPr>
+    </w:p>
+    <w:p>
+      <w:pPr>
+        <w:pStyle w:val="ListParagraph"/>
+        <w:rPr>
+          <w:sz w:val="24"/>
+          <w:szCs w:val="24"/>
+        </w:rPr>
+      </w:pPr>
+    </w:p>
+    <w:p>
+      <w:pPr>
+        <w:pStyle w:val="ListParagraph"/>
+        <w:rPr>
+          <w:sz w:val="24"/>
+          <w:szCs w:val="24"/>
+        </w:rPr>
+      </w:pPr>
+    </w:p>
+    <w:p>
+      <w:pPr>
+        <w:pStyle w:val="ListParagraph"/>
+        <w:rPr>
+          <w:sz w:val="24"/>
+          <w:szCs w:val="24"/>
+        </w:rPr>
+      </w:pPr>
+    </w:p>
+    <w:p>
+      <w:pPr>
+        <w:pStyle w:val="ListParagraph"/>
+        <w:rPr>
+          <w:sz w:val="24"/>
+          <w:szCs w:val="24"/>
+        </w:rPr>
+      </w:pPr>
+    </w:p>
+    <w:p>
+      <w:pPr>
+        <w:pStyle w:val="ListParagraph"/>
+        <w:rPr>
+          <w:sz w:val="24"/>
+          <w:szCs w:val="24"/>
+        </w:rPr>
+      </w:pPr>
+    </w:p>
+    <w:p>
+      <w:pPr>
+        <w:pStyle w:val="ListParagraph"/>
+        <w:rPr>
+          <w:sz w:val="24"/>
+          <w:szCs w:val="24"/>
+        </w:rPr>
+      </w:pPr>
+    </w:p>
+    <w:p>
+      <w:pPr>
+        <w:pStyle w:val="ListParagraph"/>
+        <w:rPr>
+          <w:sz w:val="24"/>
+          <w:szCs w:val="24"/>
+        </w:rPr>
+      </w:pPr>
+    </w:p>
+    <w:p>
+      <w:pPr>
+        <w:pStyle w:val="ListParagraph"/>
+        <w:rPr>
+          <w:sz w:val="24"/>
+          <w:szCs w:val="24"/>
+        </w:rPr>
+      </w:pPr>
+    </w:p>
+    <w:p>
+      <w:pPr>
+        <w:pStyle w:val="ListParagraph"/>
+        <w:rPr>
+          <w:sz w:val="24"/>
+          <w:szCs w:val="24"/>
+        </w:rPr>
+      </w:pPr>
+    </w:p>
+    <w:p>
+      <w:pPr>
+        <w:pStyle w:val="ListParagraph"/>
+        <w:rPr>
+          <w:sz w:val="24"/>
+          <w:szCs w:val="24"/>
+        </w:rPr>
+      </w:pPr>
+    </w:p>
+    <w:p>
+      <w:pPr>
+        <w:pStyle w:val="ListParagraph"/>
+        <w:rPr>
+          <w:sz w:val="24"/>
+          <w:szCs w:val="24"/>
+        </w:rPr>
+      </w:pPr>
+    </w:p>
+    <w:p>
+      <w:pPr>
+        <w:pStyle w:val="ListParagraph"/>
+        <w:rPr>
+          <w:sz w:val="24"/>
+          <w:szCs w:val="24"/>
+        </w:rPr>
+      </w:pPr>
+    </w:p>
+    <w:p>
+      <w:pPr>
+        <w:pStyle w:val="ListParagraph"/>
+        <w:rPr>
+          <w:sz w:val="24"/>
+          <w:szCs w:val="24"/>
+        </w:rPr>
+      </w:pPr>
+    </w:p>
+    <w:p>
+      <w:pPr>
+        <w:pStyle w:val="ListParagraph"/>
+        <w:rPr>
+          <w:sz w:val="24"/>
+          <w:szCs w:val="24"/>
+        </w:rPr>
+      </w:pPr>
     </w:p>
     <w:p>
       <w:pPr>
@@ -191,7 +564,8 @@
           <w:sz w:val="24"/>
           <w:szCs w:val="24"/>
         </w:rPr>
-        <w:t>Run below command:</w:t>
+        <w:lastRenderedPageBreak/>
+        <w:t>React-Client and Node-Backend</w:t>
       </w:r>
     </w:p>
     <w:p>
@@ -206,12 +580,196 @@
           <w:szCs w:val="24"/>
         </w:rPr>
       </w:pPr>
+      <w:r>
+        <w:rPr>
+          <w:sz w:val="24"/>
+          <w:szCs w:val="24"/>
+        </w:rPr>
+        <w:t>Open Terminal window</w:t>
+      </w:r>
+    </w:p>
+    <w:p>
+      <w:pPr>
+        <w:pStyle w:val="ListParagraph"/>
+        <w:ind w:left="1440"/>
+        <w:rPr>
+          <w:sz w:val="24"/>
+          <w:szCs w:val="24"/>
+        </w:rPr>
+      </w:pPr>
+    </w:p>
+    <w:p>
+      <w:pPr>
+        <w:pStyle w:val="ListParagraph"/>
+        <w:numPr>
+          <w:ilvl w:val="1"/>
+          <w:numId w:val="1"/>
+        </w:numPr>
+        <w:rPr>
+          <w:sz w:val="24"/>
+          <w:szCs w:val="24"/>
+        </w:rPr>
+      </w:pPr>
+      <w:r>
+        <w:rPr>
+          <w:sz w:val="24"/>
+          <w:szCs w:val="24"/>
+        </w:rPr>
+        <w:t xml:space="preserve">Go to Path </w:t>
+      </w:r>
+      <w:r>
+        <w:rPr>
+          <w:sz w:val="24"/>
+          <w:szCs w:val="24"/>
+        </w:rPr>
+        <w:t xml:space="preserve">: </w:t>
+      </w:r>
+      <w:r>
+        <w:rPr>
+          <w:sz w:val="24"/>
+          <w:szCs w:val="24"/>
+        </w:rPr>
+        <w:t xml:space="preserve">cd Lab2-Kagdi </w:t>
+      </w:r>
+      <w:r>
+        <w:rPr>
+          <w:sz w:val="24"/>
+          <w:szCs w:val="24"/>
+        </w:rPr>
+        <w:t>\</w:t>
+      </w:r>
       <w:proofErr w:type="spellStart"/>
       <w:r>
         <w:rPr>
           <w:sz w:val="24"/>
           <w:szCs w:val="24"/>
         </w:rPr>
+        <w:t>react_node_backend</w:t>
+      </w:r>
+      <w:proofErr w:type="spellEnd"/>
+    </w:p>
+    <w:p>
+      <w:pPr>
+        <w:pStyle w:val="ListParagraph"/>
+        <w:ind w:left="1440"/>
+        <w:rPr>
+          <w:sz w:val="24"/>
+          <w:szCs w:val="24"/>
+        </w:rPr>
+      </w:pPr>
+    </w:p>
+    <w:p>
+      <w:pPr>
+        <w:pStyle w:val="ListParagraph"/>
+        <w:rPr>
+          <w:sz w:val="24"/>
+          <w:szCs w:val="24"/>
+        </w:rPr>
+      </w:pPr>
+      <w:r>
+        <w:rPr>
+          <w:noProof/>
+        </w:rPr>
+        <w:drawing>
+          <wp:inline distT="0" distB="0" distL="0" distR="0" wp14:anchorId="4850A8A6" wp14:editId="48641911">
+            <wp:extent cx="5314950" cy="2931172"/>
+            <wp:effectExtent l="0" t="0" r="0" b="2540"/>
+            <wp:docPr id="3" name="Picture 3"/>
+            <wp:cNvGraphicFramePr>
+              <a:graphicFrameLocks xmlns:a="http://schemas.openxmlformats.org/drawingml/2006/main" noChangeAspect="1"/>
+            </wp:cNvGraphicFramePr>
+            <a:graphic xmlns:a="http://schemas.openxmlformats.org/drawingml/2006/main">
+              <a:graphicData uri="http://schemas.openxmlformats.org/drawingml/2006/picture">
+                <pic:pic xmlns:pic="http://schemas.openxmlformats.org/drawingml/2006/picture">
+                  <pic:nvPicPr>
+                    <pic:cNvPr id="1" name=""/>
+                    <pic:cNvPicPr/>
+                  </pic:nvPicPr>
+                  <pic:blipFill>
+                    <a:blip r:embed="rId7"/>
+                    <a:stretch>
+                      <a:fillRect/>
+                    </a:stretch>
+                  </pic:blipFill>
+                  <pic:spPr>
+                    <a:xfrm>
+                      <a:off x="0" y="0"/>
+                      <a:ext cx="5317858" cy="2932776"/>
+                    </a:xfrm>
+                    <a:prstGeom prst="rect">
+                      <a:avLst/>
+                    </a:prstGeom>
+                  </pic:spPr>
+                </pic:pic>
+              </a:graphicData>
+            </a:graphic>
+          </wp:inline>
+        </w:drawing>
+      </w:r>
+    </w:p>
+    <w:p>
+      <w:pPr>
+        <w:pStyle w:val="ListParagraph"/>
+        <w:rPr>
+          <w:sz w:val="24"/>
+          <w:szCs w:val="24"/>
+        </w:rPr>
+      </w:pPr>
+    </w:p>
+    <w:p>
+      <w:pPr>
+        <w:pStyle w:val="ListParagraph"/>
+        <w:numPr>
+          <w:ilvl w:val="0"/>
+          <w:numId w:val="1"/>
+        </w:numPr>
+        <w:rPr>
+          <w:sz w:val="24"/>
+          <w:szCs w:val="24"/>
+        </w:rPr>
+      </w:pPr>
+      <w:r>
+        <w:rPr>
+          <w:sz w:val="24"/>
+          <w:szCs w:val="24"/>
+        </w:rPr>
+        <w:t xml:space="preserve">Install all dependencies as mentioned in </w:t>
+      </w:r>
+      <w:proofErr w:type="spellStart"/>
+      <w:r>
+        <w:rPr>
+          <w:sz w:val="24"/>
+          <w:szCs w:val="24"/>
+        </w:rPr>
+        <w:t>package.json</w:t>
+      </w:r>
+      <w:proofErr w:type="spellEnd"/>
+      <w:r>
+        <w:rPr>
+          <w:sz w:val="24"/>
+          <w:szCs w:val="24"/>
+        </w:rPr>
+        <w:t xml:space="preserve"> </w:t>
+      </w:r>
+    </w:p>
+    <w:p>
+      <w:pPr>
+        <w:pStyle w:val="ListParagraph"/>
+        <w:numPr>
+          <w:ilvl w:val="1"/>
+          <w:numId w:val="1"/>
+        </w:numPr>
+        <w:rPr>
+          <w:sz w:val="24"/>
+          <w:szCs w:val="24"/>
+        </w:rPr>
+      </w:pPr>
+      <w:proofErr w:type="spellStart"/>
+      <w:r>
+        <w:rPr>
+          <w:sz w:val="24"/>
+          <w:szCs w:val="24"/>
+        </w:rPr>
         <w:t>npm</w:t>
       </w:r>
       <w:proofErr w:type="spellEnd"/>
@@ -220,7 +778,663 @@
           <w:sz w:val="24"/>
           <w:szCs w:val="24"/>
         </w:rPr>
-        <w:t xml:space="preserve"> run start-dev : This will start ReactJS server on 3000 port and NodeJS server will start at 3001 port.</w:t>
+        <w:t xml:space="preserve"> install</w:t>
+      </w:r>
+    </w:p>
+    <w:p>
+      <w:pPr>
+        <w:pStyle w:val="ListParagraph"/>
+        <w:rPr>
+          <w:sz w:val="24"/>
+          <w:szCs w:val="24"/>
+        </w:rPr>
+      </w:pPr>
+    </w:p>
+    <w:p>
+      <w:pPr>
+        <w:pStyle w:val="ListParagraph"/>
+        <w:numPr>
+          <w:ilvl w:val="0"/>
+          <w:numId w:val="1"/>
+        </w:numPr>
+        <w:rPr>
+          <w:sz w:val="24"/>
+          <w:szCs w:val="24"/>
+        </w:rPr>
+      </w:pPr>
+      <w:r>
+        <w:rPr>
+          <w:sz w:val="24"/>
+          <w:szCs w:val="24"/>
+        </w:rPr>
+        <w:t>Run Command to start server:</w:t>
+      </w:r>
+    </w:p>
+    <w:p>
+      <w:pPr>
+        <w:pStyle w:val="ListParagraph"/>
+        <w:numPr>
+          <w:ilvl w:val="1"/>
+          <w:numId w:val="1"/>
+        </w:numPr>
+        <w:rPr>
+          <w:sz w:val="24"/>
+          <w:szCs w:val="24"/>
+        </w:rPr>
+      </w:pPr>
+      <w:proofErr w:type="spellStart"/>
+      <w:r>
+        <w:rPr>
+          <w:sz w:val="24"/>
+          <w:szCs w:val="24"/>
+        </w:rPr>
+        <w:t>npm</w:t>
+      </w:r>
+      <w:proofErr w:type="spellEnd"/>
+      <w:r>
+        <w:rPr>
+          <w:sz w:val="24"/>
+          <w:szCs w:val="24"/>
+        </w:rPr>
+        <w:t xml:space="preserve"> run start-dev</w:t>
+      </w:r>
+    </w:p>
+    <w:p>
+      <w:pPr>
+        <w:pStyle w:val="ListParagraph"/>
+        <w:rPr>
+          <w:sz w:val="24"/>
+          <w:szCs w:val="24"/>
+        </w:rPr>
+      </w:pPr>
+    </w:p>
+    <w:p>
+      <w:pPr>
+        <w:pStyle w:val="ListParagraph"/>
+        <w:numPr>
+          <w:ilvl w:val="0"/>
+          <w:numId w:val="1"/>
+        </w:numPr>
+        <w:rPr>
+          <w:sz w:val="24"/>
+          <w:szCs w:val="24"/>
+        </w:rPr>
+      </w:pPr>
+      <w:r>
+        <w:rPr>
+          <w:b/>
+          <w:sz w:val="24"/>
+          <w:szCs w:val="24"/>
+        </w:rPr>
+        <w:t>Note</w:t>
+      </w:r>
+      <w:r>
+        <w:rPr>
+          <w:sz w:val="24"/>
+          <w:szCs w:val="24"/>
+        </w:rPr>
+        <w:t xml:space="preserve">: </w:t>
+      </w:r>
+      <w:r>
+        <w:rPr>
+          <w:sz w:val="24"/>
+          <w:szCs w:val="24"/>
+        </w:rPr>
+        <w:t xml:space="preserve">This will start ReactJS server on 3000 port and </w:t>
+      </w:r>
+      <w:proofErr w:type="spellStart"/>
+      <w:r>
+        <w:rPr>
+          <w:sz w:val="24"/>
+          <w:szCs w:val="24"/>
+        </w:rPr>
+        <w:t>node_backend</w:t>
+      </w:r>
+      <w:proofErr w:type="spellEnd"/>
+      <w:r>
+        <w:rPr>
+          <w:sz w:val="24"/>
+          <w:szCs w:val="24"/>
+        </w:rPr>
+        <w:t xml:space="preserve"> </w:t>
+      </w:r>
+      <w:r>
+        <w:rPr>
+          <w:sz w:val="24"/>
+          <w:szCs w:val="24"/>
+        </w:rPr>
+        <w:t>NodeJS server will start at 3001 port</w:t>
+      </w:r>
+      <w:r>
+        <w:rPr>
+          <w:sz w:val="24"/>
+          <w:szCs w:val="24"/>
+        </w:rPr>
+        <w:t xml:space="preserve">. ‘Foreman’ module is used to start </w:t>
+      </w:r>
+      <w:r>
+        <w:rPr>
+          <w:sz w:val="24"/>
+          <w:szCs w:val="24"/>
+        </w:rPr>
+        <w:t>both server together. Script is written in ‘</w:t>
+      </w:r>
+      <w:proofErr w:type="spellStart"/>
+      <w:r>
+        <w:rPr>
+          <w:sz w:val="24"/>
+          <w:szCs w:val="24"/>
+        </w:rPr>
+        <w:t>Procfile</w:t>
+      </w:r>
+      <w:proofErr w:type="spellEnd"/>
+      <w:r>
+        <w:rPr>
+          <w:sz w:val="24"/>
+          <w:szCs w:val="24"/>
+        </w:rPr>
+        <w:t>’.</w:t>
+      </w:r>
+    </w:p>
+    <w:p>
+      <w:pPr>
+        <w:pStyle w:val="ListParagraph"/>
+        <w:rPr>
+          <w:sz w:val="24"/>
+          <w:szCs w:val="24"/>
+        </w:rPr>
+      </w:pPr>
+    </w:p>
+    <w:p>
+      <w:pPr>
+        <w:pStyle w:val="ListParagraph"/>
+        <w:rPr>
+          <w:sz w:val="24"/>
+          <w:szCs w:val="24"/>
+        </w:rPr>
+      </w:pPr>
+    </w:p>
+    <w:p>
+      <w:pPr>
+        <w:pStyle w:val="ListParagraph"/>
+        <w:rPr>
+          <w:sz w:val="24"/>
+          <w:szCs w:val="24"/>
+        </w:rPr>
+      </w:pPr>
+    </w:p>
+    <w:p>
+      <w:pPr>
+        <w:pStyle w:val="ListParagraph"/>
+        <w:rPr>
+          <w:sz w:val="24"/>
+          <w:szCs w:val="24"/>
+        </w:rPr>
+      </w:pPr>
+    </w:p>
+    <w:p>
+      <w:pPr>
+        <w:pStyle w:val="ListParagraph"/>
+        <w:rPr>
+          <w:sz w:val="24"/>
+          <w:szCs w:val="24"/>
+        </w:rPr>
+      </w:pPr>
+    </w:p>
+    <w:p>
+      <w:pPr>
+        <w:pStyle w:val="ListParagraph"/>
+        <w:rPr>
+          <w:sz w:val="24"/>
+          <w:szCs w:val="24"/>
+        </w:rPr>
+      </w:pPr>
+    </w:p>
+    <w:p>
+      <w:pPr>
+        <w:pStyle w:val="ListParagraph"/>
+        <w:rPr>
+          <w:sz w:val="24"/>
+          <w:szCs w:val="24"/>
+        </w:rPr>
+      </w:pPr>
+    </w:p>
+    <w:p>
+      <w:pPr>
+        <w:pStyle w:val="ListParagraph"/>
+        <w:rPr>
+          <w:sz w:val="24"/>
+          <w:szCs w:val="24"/>
+        </w:rPr>
+      </w:pPr>
+    </w:p>
+    <w:p>
+      <w:pPr>
+        <w:pStyle w:val="ListParagraph"/>
+        <w:rPr>
+          <w:sz w:val="24"/>
+          <w:szCs w:val="24"/>
+        </w:rPr>
+      </w:pPr>
+    </w:p>
+    <w:p>
+      <w:pPr>
+        <w:pStyle w:val="ListParagraph"/>
+        <w:rPr>
+          <w:sz w:val="24"/>
+          <w:szCs w:val="24"/>
+        </w:rPr>
+      </w:pPr>
+    </w:p>
+    <w:p>
+      <w:pPr>
+        <w:pStyle w:val="ListParagraph"/>
+        <w:rPr>
+          <w:sz w:val="24"/>
+          <w:szCs w:val="24"/>
+        </w:rPr>
+      </w:pPr>
+    </w:p>
+    <w:p>
+      <w:pPr>
+        <w:pStyle w:val="ListParagraph"/>
+        <w:numPr>
+          <w:ilvl w:val="0"/>
+          <w:numId w:val="1"/>
+        </w:numPr>
+        <w:rPr>
+          <w:sz w:val="24"/>
+          <w:szCs w:val="24"/>
+        </w:rPr>
+      </w:pPr>
+      <w:proofErr w:type="spellStart"/>
+      <w:r>
+        <w:rPr>
+          <w:sz w:val="24"/>
+          <w:szCs w:val="24"/>
+        </w:rPr>
+        <w:lastRenderedPageBreak/>
+        <w:t>Kafka_backend</w:t>
+      </w:r>
+      <w:proofErr w:type="spellEnd"/>
+    </w:p>
+    <w:p>
+      <w:pPr>
+        <w:pStyle w:val="ListParagraph"/>
+        <w:ind w:left="1440"/>
+        <w:rPr>
+          <w:sz w:val="24"/>
+          <w:szCs w:val="24"/>
+        </w:rPr>
+      </w:pPr>
+      <w:r>
+        <w:rPr>
+          <w:sz w:val="24"/>
+          <w:szCs w:val="24"/>
+        </w:rPr>
+        <w:t xml:space="preserve"> </w:t>
+      </w:r>
+    </w:p>
+    <w:p>
+      <w:pPr>
+        <w:pStyle w:val="ListParagraph"/>
+        <w:numPr>
+          <w:ilvl w:val="1"/>
+          <w:numId w:val="1"/>
+        </w:numPr>
+        <w:rPr>
+          <w:sz w:val="24"/>
+          <w:szCs w:val="24"/>
+        </w:rPr>
+      </w:pPr>
+      <w:r>
+        <w:rPr>
+          <w:sz w:val="24"/>
+          <w:szCs w:val="24"/>
+        </w:rPr>
+        <w:t>Open Terminal window</w:t>
+      </w:r>
+    </w:p>
+    <w:p>
+      <w:pPr>
+        <w:pStyle w:val="ListParagraph"/>
+        <w:ind w:left="1440"/>
+        <w:rPr>
+          <w:sz w:val="24"/>
+          <w:szCs w:val="24"/>
+        </w:rPr>
+      </w:pPr>
+    </w:p>
+    <w:p>
+      <w:pPr>
+        <w:pStyle w:val="ListParagraph"/>
+        <w:numPr>
+          <w:ilvl w:val="1"/>
+          <w:numId w:val="1"/>
+        </w:numPr>
+        <w:rPr>
+          <w:sz w:val="24"/>
+          <w:szCs w:val="24"/>
+        </w:rPr>
+      </w:pPr>
+      <w:r>
+        <w:rPr>
+          <w:sz w:val="24"/>
+          <w:szCs w:val="24"/>
+        </w:rPr>
+        <w:t xml:space="preserve">Go to Path </w:t>
+      </w:r>
+      <w:r>
+        <w:rPr>
+          <w:sz w:val="24"/>
+          <w:szCs w:val="24"/>
+        </w:rPr>
+        <w:t xml:space="preserve">: </w:t>
+      </w:r>
+      <w:r>
+        <w:rPr>
+          <w:sz w:val="24"/>
+          <w:szCs w:val="24"/>
+        </w:rPr>
+        <w:t xml:space="preserve">cd Lab2-Kagdi </w:t>
+      </w:r>
+      <w:r>
+        <w:rPr>
+          <w:sz w:val="24"/>
+          <w:szCs w:val="24"/>
+        </w:rPr>
+        <w:t>\</w:t>
+      </w:r>
+      <w:r>
+        <w:rPr>
+          <w:sz w:val="24"/>
+          <w:szCs w:val="24"/>
+        </w:rPr>
+        <w:t xml:space="preserve"> </w:t>
+      </w:r>
+      <w:proofErr w:type="spellStart"/>
+      <w:r>
+        <w:rPr>
+          <w:sz w:val="24"/>
+          <w:szCs w:val="24"/>
+        </w:rPr>
+        <w:t>kafka</w:t>
+      </w:r>
+      <w:r>
+        <w:rPr>
+          <w:sz w:val="24"/>
+          <w:szCs w:val="24"/>
+        </w:rPr>
+        <w:t>_backend</w:t>
+      </w:r>
+      <w:proofErr w:type="spellEnd"/>
+    </w:p>
+    <w:p>
+      <w:pPr>
+        <w:pStyle w:val="ListParagraph"/>
+        <w:rPr>
+          <w:sz w:val="24"/>
+          <w:szCs w:val="24"/>
+        </w:rPr>
+      </w:pPr>
+    </w:p>
+    <w:p>
+      <w:pPr>
+        <w:pStyle w:val="ListParagraph"/>
+        <w:ind w:left="1440"/>
+        <w:rPr>
+          <w:sz w:val="24"/>
+          <w:szCs w:val="24"/>
+        </w:rPr>
+      </w:pPr>
+    </w:p>
+    <w:p>
+      <w:pPr>
+        <w:pStyle w:val="ListParagraph"/>
+        <w:rPr>
+          <w:sz w:val="24"/>
+          <w:szCs w:val="24"/>
+        </w:rPr>
+      </w:pPr>
+      <w:r>
+        <w:rPr>
+          <w:noProof/>
+        </w:rPr>
+        <w:drawing>
+          <wp:inline distT="0" distB="0" distL="0" distR="0" wp14:anchorId="66F5D20C" wp14:editId="7F880FAA">
+            <wp:extent cx="5314950" cy="2931172"/>
+            <wp:effectExtent l="0" t="0" r="0" b="2540"/>
+            <wp:docPr id="4" name="Picture 4"/>
+            <wp:cNvGraphicFramePr>
+              <a:graphicFrameLocks xmlns:a="http://schemas.openxmlformats.org/drawingml/2006/main" noChangeAspect="1"/>
+            </wp:cNvGraphicFramePr>
+            <a:graphic xmlns:a="http://schemas.openxmlformats.org/drawingml/2006/main">
+              <a:graphicData uri="http://schemas.openxmlformats.org/drawingml/2006/picture">
+                <pic:pic xmlns:pic="http://schemas.openxmlformats.org/drawingml/2006/picture">
+                  <pic:nvPicPr>
+                    <pic:cNvPr id="1" name=""/>
+                    <pic:cNvPicPr/>
+                  </pic:nvPicPr>
+                  <pic:blipFill>
+                    <a:blip r:embed="rId7"/>
+                    <a:stretch>
+                      <a:fillRect/>
+                    </a:stretch>
+                  </pic:blipFill>
+                  <pic:spPr>
+                    <a:xfrm>
+                      <a:off x="0" y="0"/>
+                      <a:ext cx="5317858" cy="2932776"/>
+                    </a:xfrm>
+                    <a:prstGeom prst="rect">
+                      <a:avLst/>
+                    </a:prstGeom>
+                  </pic:spPr>
+                </pic:pic>
+              </a:graphicData>
+            </a:graphic>
+          </wp:inline>
+        </w:drawing>
+      </w:r>
+    </w:p>
+    <w:p>
+      <w:pPr>
+        <w:pStyle w:val="ListParagraph"/>
+        <w:rPr>
+          <w:sz w:val="24"/>
+          <w:szCs w:val="24"/>
+        </w:rPr>
+      </w:pPr>
+    </w:p>
+    <w:p>
+      <w:pPr>
+        <w:pStyle w:val="ListParagraph"/>
+        <w:numPr>
+          <w:ilvl w:val="0"/>
+          <w:numId w:val="1"/>
+        </w:numPr>
+        <w:rPr>
+          <w:sz w:val="24"/>
+          <w:szCs w:val="24"/>
+        </w:rPr>
+      </w:pPr>
+      <w:r>
+        <w:rPr>
+          <w:sz w:val="24"/>
+          <w:szCs w:val="24"/>
+        </w:rPr>
+        <w:t xml:space="preserve">Install all dependencies as mentioned in </w:t>
+      </w:r>
+      <w:proofErr w:type="spellStart"/>
+      <w:r>
+        <w:rPr>
+          <w:sz w:val="24"/>
+          <w:szCs w:val="24"/>
+        </w:rPr>
+        <w:t>package.json</w:t>
+      </w:r>
+      <w:proofErr w:type="spellEnd"/>
+      <w:r>
+        <w:rPr>
+          <w:sz w:val="24"/>
+          <w:szCs w:val="24"/>
+        </w:rPr>
+        <w:t xml:space="preserve"> </w:t>
+      </w:r>
+    </w:p>
+    <w:p>
+      <w:pPr>
+        <w:pStyle w:val="ListParagraph"/>
+        <w:numPr>
+          <w:ilvl w:val="1"/>
+          <w:numId w:val="1"/>
+        </w:numPr>
+        <w:rPr>
+          <w:sz w:val="24"/>
+          <w:szCs w:val="24"/>
+        </w:rPr>
+      </w:pPr>
+      <w:proofErr w:type="spellStart"/>
+      <w:r>
+        <w:rPr>
+          <w:sz w:val="24"/>
+          <w:szCs w:val="24"/>
+        </w:rPr>
+        <w:t>npm</w:t>
+      </w:r>
+      <w:proofErr w:type="spellEnd"/>
+      <w:r>
+        <w:rPr>
+          <w:sz w:val="24"/>
+          <w:szCs w:val="24"/>
+        </w:rPr>
+        <w:t xml:space="preserve"> install</w:t>
+      </w:r>
+    </w:p>
+    <w:p>
+      <w:pPr>
+        <w:pStyle w:val="ListParagraph"/>
+        <w:ind w:left="1440"/>
+        <w:rPr>
+          <w:sz w:val="24"/>
+          <w:szCs w:val="24"/>
+        </w:rPr>
+      </w:pPr>
+    </w:p>
+    <w:p>
+      <w:pPr>
+        <w:pStyle w:val="ListParagraph"/>
+        <w:numPr>
+          <w:ilvl w:val="0"/>
+          <w:numId w:val="1"/>
+        </w:numPr>
+        <w:rPr>
+          <w:sz w:val="24"/>
+          <w:szCs w:val="24"/>
+        </w:rPr>
+      </w:pPr>
+      <w:r>
+        <w:rPr>
+          <w:sz w:val="24"/>
+          <w:szCs w:val="24"/>
+        </w:rPr>
+        <w:t>Run Command to start server:</w:t>
+      </w:r>
+    </w:p>
+    <w:p>
+      <w:pPr>
+        <w:pStyle w:val="ListParagraph"/>
+        <w:numPr>
+          <w:ilvl w:val="1"/>
+          <w:numId w:val="1"/>
+        </w:numPr>
+        <w:rPr>
+          <w:sz w:val="24"/>
+          <w:szCs w:val="24"/>
+        </w:rPr>
+      </w:pPr>
+      <w:r>
+        <w:rPr>
+          <w:sz w:val="24"/>
+          <w:szCs w:val="24"/>
+        </w:rPr>
+        <w:t>node server.js</w:t>
+      </w:r>
+    </w:p>
+    <w:p>
+      <w:pPr>
+        <w:pStyle w:val="ListParagraph"/>
+        <w:rPr>
+          <w:sz w:val="24"/>
+          <w:szCs w:val="24"/>
+        </w:rPr>
+      </w:pPr>
+      <w:r>
+        <w:rPr>
+          <w:sz w:val="24"/>
+          <w:szCs w:val="24"/>
+        </w:rPr>
+        <w:t xml:space="preserve"> </w:t>
+      </w:r>
+    </w:p>
+    <w:p>
+      <w:pPr>
+        <w:pStyle w:val="ListParagraph"/>
+        <w:numPr>
+          <w:ilvl w:val="0"/>
+          <w:numId w:val="1"/>
+        </w:numPr>
+        <w:rPr>
+          <w:sz w:val="24"/>
+          <w:szCs w:val="24"/>
+        </w:rPr>
+      </w:pPr>
+      <w:r>
+        <w:rPr>
+          <w:b/>
+          <w:sz w:val="24"/>
+          <w:szCs w:val="24"/>
+        </w:rPr>
+        <w:t>Note</w:t>
+      </w:r>
+      <w:r>
+        <w:rPr>
+          <w:sz w:val="24"/>
+          <w:szCs w:val="24"/>
+        </w:rPr>
+        <w:t xml:space="preserve">: </w:t>
+      </w:r>
+      <w:r>
+        <w:rPr>
+          <w:sz w:val="24"/>
+          <w:szCs w:val="24"/>
+        </w:rPr>
+        <w:t>T</w:t>
+      </w:r>
+      <w:bookmarkStart w:id="0" w:name="_GoBack"/>
+      <w:bookmarkEnd w:id="0"/>
+      <w:r>
+        <w:rPr>
+          <w:sz w:val="24"/>
+          <w:szCs w:val="24"/>
+        </w:rPr>
+        <w:t xml:space="preserve">his will start </w:t>
+      </w:r>
+      <w:proofErr w:type="spellStart"/>
+      <w:r>
+        <w:rPr>
+          <w:sz w:val="24"/>
+          <w:szCs w:val="24"/>
+        </w:rPr>
+        <w:t>kafka_backend</w:t>
+      </w:r>
+      <w:proofErr w:type="spellEnd"/>
+      <w:r>
+        <w:rPr>
+          <w:sz w:val="24"/>
+          <w:szCs w:val="24"/>
+        </w:rPr>
+        <w:t xml:space="preserve"> server.</w:t>
       </w:r>
     </w:p>
     <w:sectPr>
@@ -238,7 +1452,7 @@
   <w:abstractNum w:abstractNumId="0" w15:restartNumberingAfterBreak="0">
     <w:nsid w:val="0CB06253"/>
     <w:multiLevelType w:val="hybridMultilevel"/>
-    <w:tmpl w:val="E32488E6"/>
+    <w:tmpl w:val="8EAA91EA"/>
     <w:lvl w:ilvl="0" w:tplc="04090001">
       <w:start w:val="1"/>
       <w:numFmt w:val="bullet"/>
@@ -803,6 +2017,18 @@
       <w:szCs w:val="20"/>
     </w:rPr>
   </w:style>
+  <w:style w:type="character" w:styleId="Hyperlink">
+    <w:name w:val="Hyperlink"/>
+    <w:basedOn w:val="DefaultParagraphFont"/>
+    <w:uiPriority w:val="99"/>
+    <w:semiHidden/>
+    <w:unhideWhenUsed/>
+    <w:rsid w:val="003C3C84"/>
+    <w:rPr>
+      <w:color w:val="0000FF"/>
+      <w:u w:val="single"/>
+    </w:rPr>
+  </w:style>
 </w:styles>
 </file>
 

</xml_diff>